<commit_message>
improved documentation and small cosmetic changes - buck bypass resistor has X to indicate it is optional - RC documentation on schematic updated - Considering affects of 5V rail not being 5V 	- Lowers strainAmplifier offset 	- reduces strainAnalog signal
</commit_message>
<xml_diff>
--- a/Revision01/Documentation/strainGaugeDocumentation.docx
+++ b/Revision01/Documentation/strainGaugeDocumentation.docx
@@ -700,25 +700,7 @@
           <w:rPr>
             <w:rFonts w:ascii="Cambria Math" w:eastAsiaTheme="minorEastAsia" w:hAnsi="Cambria Math"/>
           </w:rPr>
-          <m:t>≅1</m:t>
-        </m:r>
-        <m:r>
-          <m:rPr>
-            <m:sty m:val="bi"/>
-          </m:rPr>
-          <w:rPr>
-            <w:rFonts w:ascii="Cambria Math" w:eastAsiaTheme="minorEastAsia" w:hAnsi="Cambria Math"/>
-          </w:rPr>
-          <m:t>.</m:t>
-        </m:r>
-        <m:r>
-          <m:rPr>
-            <m:sty m:val="bi"/>
-          </m:rPr>
-          <w:rPr>
-            <w:rFonts w:ascii="Cambria Math" w:eastAsiaTheme="minorEastAsia" w:hAnsi="Cambria Math"/>
-          </w:rPr>
-          <m:t>5</m:t>
+          <m:t>≅1.5</m:t>
         </m:r>
         <m:r>
           <m:rPr>
@@ -1349,6 +1331,215 @@
             </a:graphic>
           </wp:inline>
         </w:drawing>
+      </w:r>
+    </w:p>
+    <w:p>
+      <w:pPr>
+        <w:rPr>
+          <w:rFonts w:eastAsiaTheme="minorEastAsia"/>
+        </w:rPr>
+      </w:pPr>
+    </w:p>
+    <w:p>
+      <w:pPr>
+        <w:rPr>
+          <w:rFonts w:eastAsiaTheme="minorEastAsia"/>
+        </w:rPr>
+      </w:pPr>
+    </w:p>
+    <w:p>
+      <w:pPr>
+        <w:rPr>
+          <w:rFonts w:eastAsiaTheme="minorEastAsia"/>
+        </w:rPr>
+      </w:pPr>
+    </w:p>
+    <w:p>
+      <w:pPr>
+        <w:rPr>
+          <w:rFonts w:eastAsiaTheme="minorEastAsia"/>
+        </w:rPr>
+      </w:pPr>
+    </w:p>
+    <w:p>
+      <w:pPr>
+        <w:rPr>
+          <w:rFonts w:eastAsiaTheme="minorEastAsia"/>
+        </w:rPr>
+      </w:pPr>
+    </w:p>
+    <w:p>
+      <w:pPr>
+        <w:rPr>
+          <w:rFonts w:eastAsiaTheme="minorEastAsia"/>
+        </w:rPr>
+      </w:pPr>
+    </w:p>
+    <w:p>
+      <w:pPr>
+        <w:rPr>
+          <w:rFonts w:eastAsiaTheme="minorEastAsia"/>
+        </w:rPr>
+      </w:pPr>
+    </w:p>
+    <w:p>
+      <w:pPr>
+        <w:rPr>
+          <w:rFonts w:eastAsiaTheme="minorEastAsia"/>
+        </w:rPr>
+      </w:pPr>
+    </w:p>
+    <w:p>
+      <w:pPr>
+        <w:rPr>
+          <w:rFonts w:eastAsiaTheme="minorEastAsia"/>
+        </w:rPr>
+      </w:pPr>
+    </w:p>
+    <w:p>
+      <w:pPr>
+        <w:rPr>
+          <w:rFonts w:eastAsiaTheme="minorEastAsia"/>
+        </w:rPr>
+      </w:pPr>
+    </w:p>
+    <w:p>
+      <w:pPr>
+        <w:pStyle w:val="Heading1"/>
+        <w:rPr>
+          <w:rFonts w:eastAsiaTheme="minorEastAsia"/>
+        </w:rPr>
+      </w:pPr>
+      <w:r>
+        <w:rPr>
+          <w:rFonts w:eastAsiaTheme="minorEastAsia"/>
+        </w:rPr>
+        <w:lastRenderedPageBreak/>
+        <w:t>What happens to differential strain analog signal as 5V rail changes?</w:t>
+      </w:r>
+    </w:p>
+    <w:p/>
+    <w:p>
+      <w:pPr>
+        <w:keepNext/>
+      </w:pPr>
+      <w:r>
+        <w:drawing>
+          <wp:inline distT="0" distB="0" distL="0" distR="0" wp14:anchorId="031A9007" wp14:editId="775282BC">
+            <wp:extent cx="5943600" cy="2575560"/>
+            <wp:effectExtent l="0" t="0" r="0" b="0"/>
+            <wp:docPr id="358273095" name="Picture 1" descr="A computer screen shot of a computer&#10;&#10;AI-generated content may be incorrect."/>
+            <wp:cNvGraphicFramePr>
+              <a:graphicFrameLocks xmlns:a="http://schemas.openxmlformats.org/drawingml/2006/main" noChangeAspect="1"/>
+            </wp:cNvGraphicFramePr>
+            <a:graphic xmlns:a="http://schemas.openxmlformats.org/drawingml/2006/main">
+              <a:graphicData uri="http://schemas.openxmlformats.org/drawingml/2006/picture">
+                <pic:pic xmlns:pic="http://schemas.openxmlformats.org/drawingml/2006/picture">
+                  <pic:nvPicPr>
+                    <pic:cNvPr id="358273095" name="Picture 1" descr="A computer screen shot of a computer&#10;&#10;AI-generated content may be incorrect."/>
+                    <pic:cNvPicPr/>
+                  </pic:nvPicPr>
+                  <pic:blipFill>
+                    <a:blip r:embed="rId7"/>
+                    <a:stretch>
+                      <a:fillRect/>
+                    </a:stretch>
+                  </pic:blipFill>
+                  <pic:spPr>
+                    <a:xfrm>
+                      <a:off x="0" y="0"/>
+                      <a:ext cx="5943600" cy="2575560"/>
+                    </a:xfrm>
+                    <a:prstGeom prst="rect">
+                      <a:avLst/>
+                    </a:prstGeom>
+                  </pic:spPr>
+                </pic:pic>
+              </a:graphicData>
+            </a:graphic>
+          </wp:inline>
+        </w:drawing>
+      </w:r>
+    </w:p>
+    <w:p>
+      <w:pPr>
+        <w:pStyle w:val="Caption"/>
+      </w:pPr>
+      <w:r>
+        <w:t xml:space="preserve">Figure </w:t>
+      </w:r>
+      <w:fldSimple w:instr=" SEQ Figure \* ARABIC ">
+        <w:r>
+          <w:rPr>
+            <w:noProof/>
+          </w:rPr>
+          <w:t>2</w:t>
+        </w:r>
+      </w:fldSimple>
+      <w:r>
+        <w:t xml:space="preserve"> : 5V rail = 5V, differential signal = 14.89mV</w:t>
+      </w:r>
+    </w:p>
+    <w:p/>
+    <w:p>
+      <w:pPr>
+        <w:keepNext/>
+      </w:pPr>
+      <w:r>
+        <w:drawing>
+          <wp:inline distT="0" distB="0" distL="0" distR="0" wp14:anchorId="1DC6CD09" wp14:editId="3C68C96C">
+            <wp:extent cx="5943600" cy="2574925"/>
+            <wp:effectExtent l="0" t="0" r="0" b="0"/>
+            <wp:docPr id="921244624" name="Picture 1" descr="A screenshot of a computer&#10;&#10;AI-generated content may be incorrect."/>
+            <wp:cNvGraphicFramePr>
+              <a:graphicFrameLocks xmlns:a="http://schemas.openxmlformats.org/drawingml/2006/main" noChangeAspect="1"/>
+            </wp:cNvGraphicFramePr>
+            <a:graphic xmlns:a="http://schemas.openxmlformats.org/drawingml/2006/main">
+              <a:graphicData uri="http://schemas.openxmlformats.org/drawingml/2006/picture">
+                <pic:pic xmlns:pic="http://schemas.openxmlformats.org/drawingml/2006/picture">
+                  <pic:nvPicPr>
+                    <pic:cNvPr id="921244624" name="Picture 1" descr="A screenshot of a computer&#10;&#10;AI-generated content may be incorrect."/>
+                    <pic:cNvPicPr/>
+                  </pic:nvPicPr>
+                  <pic:blipFill>
+                    <a:blip r:embed="rId8"/>
+                    <a:stretch>
+                      <a:fillRect/>
+                    </a:stretch>
+                  </pic:blipFill>
+                  <pic:spPr>
+                    <a:xfrm>
+                      <a:off x="0" y="0"/>
+                      <a:ext cx="5943600" cy="2574925"/>
+                    </a:xfrm>
+                    <a:prstGeom prst="rect">
+                      <a:avLst/>
+                    </a:prstGeom>
+                  </pic:spPr>
+                </pic:pic>
+              </a:graphicData>
+            </a:graphic>
+          </wp:inline>
+        </w:drawing>
+      </w:r>
+    </w:p>
+    <w:p>
+      <w:pPr>
+        <w:pStyle w:val="Caption"/>
+      </w:pPr>
+      <w:r>
+        <w:t xml:space="preserve">Figure </w:t>
+      </w:r>
+      <w:fldSimple w:instr=" SEQ Figure \* ARABIC ">
+        <w:r>
+          <w:rPr>
+            <w:noProof/>
+          </w:rPr>
+          <w:t>3</w:t>
+        </w:r>
+      </w:fldSimple>
+      <w:r>
+        <w:t xml:space="preserve"> : 5V rail = 4.5V, differential signal =13.47mV</w:t>
       </w:r>
     </w:p>
     <w:sectPr>

</xml_diff>

<commit_message>
added 5V rail = 4.9V case in strainGaugeDocumentation file
</commit_message>
<xml_diff>
--- a/Revision01/Documentation/strainGaugeDocumentation.docx
+++ b/Revision01/Documentation/strainGaugeDocumentation.docx
@@ -237,21 +237,12 @@
           <w:rFonts w:eastAsiaTheme="minorEastAsia"/>
         </w:rPr>
       </w:pPr>
-      <w:proofErr w:type="gramStart"/>
       <w:r>
         <w:rPr>
           <w:rFonts w:eastAsiaTheme="minorEastAsia"/>
           <w:highlight w:val="green"/>
         </w:rPr>
-        <w:t>YES</w:t>
-      </w:r>
-      <w:proofErr w:type="gramEnd"/>
-      <w:r>
-        <w:rPr>
-          <w:rFonts w:eastAsiaTheme="minorEastAsia"/>
-          <w:highlight w:val="green"/>
-        </w:rPr>
-        <w:t xml:space="preserve"> IT can turn off</w:t>
+        <w:t>YES IT can turn off</w:t>
       </w:r>
     </w:p>
     <w:p>
@@ -1173,16 +1164,8 @@
         <w:rPr>
           <w:rFonts w:eastAsiaTheme="minorEastAsia"/>
         </w:rPr>
-        <w:t xml:space="preserve">more </w:t>
-      </w:r>
-      <w:proofErr w:type="spellStart"/>
-      <w:r>
-        <w:rPr>
-          <w:rFonts w:eastAsiaTheme="minorEastAsia"/>
-        </w:rPr>
-        <w:t>indepth</w:t>
-      </w:r>
-      <w:proofErr w:type="spellEnd"/>
+        <w:t>more indepth</w:t>
+      </w:r>
       <w:r>
         <w:rPr>
           <w:rFonts w:eastAsiaTheme="minorEastAsia"/>
@@ -1201,13 +1184,8 @@
       <w:pPr>
         <w:pStyle w:val="NoSpacing"/>
       </w:pPr>
-      <w:proofErr w:type="spellStart"/>
-      <w:r>
-        <w:t>I_load</w:t>
-      </w:r>
-      <w:proofErr w:type="spellEnd"/>
-      <w:r>
-        <w:t xml:space="preserve"> = 114mA</w:t>
+      <w:r>
+        <w:t>I_load = 114mA</w:t>
       </w:r>
     </w:p>
     <w:p>
@@ -1236,15 +1214,7 @@
         <w:pStyle w:val="NoSpacing"/>
       </w:pPr>
       <w:r>
-        <w:t xml:space="preserve">I = C </w:t>
-      </w:r>
-      <w:proofErr w:type="spellStart"/>
-      <w:r>
-        <w:t>dV</w:t>
-      </w:r>
-      <w:proofErr w:type="spellEnd"/>
-      <w:r>
-        <w:t>/dT</w:t>
+        <w:t>I = C dV/dT</w:t>
       </w:r>
     </w:p>
     <w:p>
@@ -1252,13 +1222,8 @@
         <w:pStyle w:val="NoSpacing"/>
       </w:pPr>
       <w:r>
-        <w:t>C = I * dT/</w:t>
-      </w:r>
-      <w:proofErr w:type="spellStart"/>
-      <w:r>
-        <w:t>dV</w:t>
-      </w:r>
-      <w:proofErr w:type="spellEnd"/>
+        <w:t>C = I * dT/dV</w:t>
+      </w:r>
     </w:p>
     <w:p>
       <w:pPr>
@@ -1273,15 +1238,7 @@
         <w:pStyle w:val="NoSpacing"/>
       </w:pPr>
       <w:r>
-        <w:t xml:space="preserve">  = 114 </w:t>
-      </w:r>
-      <w:proofErr w:type="spellStart"/>
-      <w:r>
-        <w:t>uF</w:t>
-      </w:r>
-      <w:proofErr w:type="spellEnd"/>
-      <w:r>
-        <w:t xml:space="preserve"> ~= 100uF</w:t>
+        <w:t xml:space="preserve">  = 114 uF ~= 100uF</w:t>
       </w:r>
     </w:p>
     <w:p>
@@ -1424,6 +1381,9 @@
         <w:keepNext/>
       </w:pPr>
       <w:r>
+        <w:rPr>
+          <w:noProof/>
+        </w:rPr>
         <w:drawing>
           <wp:inline distT="0" distB="0" distL="0" distR="0" wp14:anchorId="031A9007" wp14:editId="775282BC">
             <wp:extent cx="5943600" cy="2575560"/>
@@ -1486,6 +1446,9 @@
         <w:keepNext/>
       </w:pPr>
       <w:r>
+        <w:rPr>
+          <w:noProof/>
+        </w:rPr>
         <w:drawing>
           <wp:inline distT="0" distB="0" distL="0" distR="0" wp14:anchorId="1DC6CD09" wp14:editId="3C68C96C">
             <wp:extent cx="5943600" cy="2574925"/>
@@ -1540,6 +1503,89 @@
       </w:fldSimple>
       <w:r>
         <w:t xml:space="preserve"> : 5V rail = 4.5V, differential signal =13.47mV</w:t>
+      </w:r>
+    </w:p>
+    <w:p>
+      <w:pPr>
+        <w:keepNext/>
+      </w:pPr>
+      <w:r>
+        <w:lastRenderedPageBreak/>
+        <w:drawing>
+          <wp:inline distT="0" distB="0" distL="0" distR="0" wp14:anchorId="7FDD1C72" wp14:editId="4719BF48">
+            <wp:extent cx="5943600" cy="2416175"/>
+            <wp:effectExtent l="0" t="0" r="0" b="3175"/>
+            <wp:docPr id="1062678445" name="Picture 1" descr="A screenshot of a computer&#10;&#10;AI-generated content may be incorrect."/>
+            <wp:cNvGraphicFramePr>
+              <a:graphicFrameLocks xmlns:a="http://schemas.openxmlformats.org/drawingml/2006/main" noChangeAspect="1"/>
+            </wp:cNvGraphicFramePr>
+            <a:graphic xmlns:a="http://schemas.openxmlformats.org/drawingml/2006/main">
+              <a:graphicData uri="http://schemas.openxmlformats.org/drawingml/2006/picture">
+                <pic:pic xmlns:pic="http://schemas.openxmlformats.org/drawingml/2006/picture">
+                  <pic:nvPicPr>
+                    <pic:cNvPr id="1062678445" name="Picture 1" descr="A screenshot of a computer&#10;&#10;AI-generated content may be incorrect."/>
+                    <pic:cNvPicPr/>
+                  </pic:nvPicPr>
+                  <pic:blipFill>
+                    <a:blip r:embed="rId9"/>
+                    <a:stretch>
+                      <a:fillRect/>
+                    </a:stretch>
+                  </pic:blipFill>
+                  <pic:spPr>
+                    <a:xfrm>
+                      <a:off x="0" y="0"/>
+                      <a:ext cx="5943600" cy="2416175"/>
+                    </a:xfrm>
+                    <a:prstGeom prst="rect">
+                      <a:avLst/>
+                    </a:prstGeom>
+                  </pic:spPr>
+                </pic:pic>
+              </a:graphicData>
+            </a:graphic>
+          </wp:inline>
+        </w:drawing>
+      </w:r>
+    </w:p>
+    <w:p>
+      <w:pPr>
+        <w:pStyle w:val="Caption"/>
+      </w:pPr>
+      <w:r>
+        <w:t xml:space="preserve">Figure </w:t>
+      </w:r>
+      <w:fldSimple w:instr=" SEQ Figure \* ARABIC ">
+        <w:r>
+          <w:rPr>
+            <w:noProof/>
+          </w:rPr>
+          <w:t>4</w:t>
+        </w:r>
+      </w:fldSimple>
+      <w:r>
+        <w:t xml:space="preserve"> </w:t>
+      </w:r>
+      <w:r>
+        <w:t>: 5V rail = 4.</w:t>
+      </w:r>
+      <w:r>
+        <w:t>9</w:t>
+      </w:r>
+      <w:r>
+        <w:t>, differential signal =1</w:t>
+      </w:r>
+      <w:r>
+        <w:t>4</w:t>
+      </w:r>
+      <w:r>
+        <w:t>.</w:t>
+      </w:r>
+      <w:r>
+        <w:t>59</w:t>
+      </w:r>
+      <w:r>
+        <w:t>mV</w:t>
       </w:r>
     </w:p>
     <w:sectPr>

</xml_diff>